<commit_message>
[Update] Rapport URL git
</commit_message>
<xml_diff>
--- a/docs/[DevOps] Groupe 1 - Rapport.docx
+++ b/docs/[DevOps] Groupe 1 - Rapport.docx
@@ -31,8 +31,17 @@
           <w:sz w:val="20"/>
           <w:lang w:val="en-GB"/>
         </w:rPr>
-        <w:t>BUISSON Kévin</w:t>
-      </w:r>
+        <w:t xml:space="preserve">BUISSON </w:t>
+      </w:r>
+      <w:proofErr w:type="spellStart"/>
+      <w:r>
+        <w:rPr>
+          <w:sz w:val="20"/>
+          <w:lang w:val="en-GB"/>
+        </w:rPr>
+        <w:t>Kévin</w:t>
+      </w:r>
+      <w:proofErr w:type="spellEnd"/>
     </w:p>
     <w:p>
       <w:pPr>
@@ -56,13 +65,11 @@
         <w:jc w:val="right"/>
         <w:rPr>
           <w:sz w:val="20"/>
-          <w:lang w:val="en-GB"/>
-        </w:rPr>
-      </w:pPr>
-      <w:r>
-        <w:rPr>
-          <w:sz w:val="20"/>
-          <w:lang w:val="en-GB"/>
+        </w:rPr>
+      </w:pPr>
+      <w:r>
+        <w:rPr>
+          <w:sz w:val="20"/>
         </w:rPr>
         <w:lastRenderedPageBreak/>
         <w:t>09/04/2016</w:t>
@@ -74,13 +81,11 @@
         <w:jc w:val="right"/>
         <w:rPr>
           <w:sz w:val="20"/>
-          <w:lang w:val="en-GB"/>
-        </w:rPr>
-      </w:pPr>
-      <w:r>
-        <w:rPr>
-          <w:sz w:val="20"/>
-          <w:lang w:val="en-GB"/>
+        </w:rPr>
+      </w:pPr>
+      <w:r>
+        <w:rPr>
+          <w:sz w:val="20"/>
         </w:rPr>
         <w:t>Groupe 1 - SI4</w:t>
       </w:r>
@@ -91,22 +96,21 @@
         <w:jc w:val="right"/>
         <w:rPr>
           <w:sz w:val="20"/>
-          <w:lang w:val="en-GB"/>
-        </w:rPr>
-      </w:pPr>
-      <w:r>
-        <w:rPr>
-          <w:sz w:val="20"/>
-          <w:lang w:val="en-GB"/>
+        </w:rPr>
+      </w:pPr>
+      <w:proofErr w:type="spellStart"/>
+      <w:r>
+        <w:rPr>
+          <w:sz w:val="20"/>
         </w:rPr>
         <w:t>DevOps</w:t>
       </w:r>
-    </w:p>
-    <w:p>
-      <w:pPr>
-        <w:rPr>
-          <w:sz w:val="20"/>
-          <w:lang w:val="en-GB"/>
+      <w:proofErr w:type="spellEnd"/>
+    </w:p>
+    <w:p>
+      <w:pPr>
+        <w:rPr>
+          <w:sz w:val="20"/>
         </w:rPr>
         <w:sectPr>
           <w:headerReference w:type="default" r:id="rId7"/>
@@ -125,13 +129,11 @@
       <w:pPr>
         <w:rPr>
           <w:sz w:val="20"/>
-          <w:lang w:val="en-GB"/>
-        </w:rPr>
-      </w:pPr>
-      <w:r>
-        <w:rPr>
-          <w:sz w:val="20"/>
-          <w:lang w:val="en-GB"/>
+        </w:rPr>
+      </w:pPr>
+      <w:r>
+        <w:rPr>
+          <w:sz w:val="20"/>
         </w:rPr>
         <w:lastRenderedPageBreak/>
         <w:t xml:space="preserve"> </w:t>
@@ -142,60 +144,106 @@
         <w:pStyle w:val="Titre"/>
         <w:rPr>
           <w:sz w:val="52"/>
-          <w:lang w:val="en-GB"/>
         </w:rPr>
       </w:pPr>
       <w:r>
         <w:rPr>
           <w:sz w:val="52"/>
-          <w:lang w:val="en-GB"/>
-        </w:rPr>
-        <w:t>Mr. StataCookie</w:t>
-      </w:r>
+        </w:rPr>
+        <w:t xml:space="preserve">Mr. </w:t>
+      </w:r>
+      <w:proofErr w:type="spellStart"/>
+      <w:r>
+        <w:rPr>
+          <w:sz w:val="52"/>
+        </w:rPr>
+        <w:t>StataCookie</w:t>
+      </w:r>
+      <w:proofErr w:type="spellEnd"/>
     </w:p>
     <w:p>
       <w:pPr>
         <w:pStyle w:val="Sous-titre"/>
         <w:rPr>
           <w:sz w:val="20"/>
-          <w:lang w:val="en-GB"/>
-        </w:rPr>
-      </w:pPr>
-      <w:r>
-        <w:rPr>
-          <w:sz w:val="20"/>
-          <w:lang w:val="en-GB"/>
+        </w:rPr>
+      </w:pPr>
+      <w:r>
+        <w:rPr>
+          <w:sz w:val="20"/>
         </w:rPr>
         <w:t xml:space="preserve">L’intégration continue avec </w:t>
       </w:r>
-      <w:r>
-        <w:rPr>
-          <w:sz w:val="20"/>
-          <w:lang w:val="en-GB"/>
-        </w:rPr>
-        <w:t>Artifactory &amp; Jenkins</w:t>
-      </w:r>
-    </w:p>
-    <w:p>
-      <w:pPr>
-        <w:rPr>
-          <w:sz w:val="20"/>
-          <w:lang w:val="en-GB"/>
-        </w:rPr>
-      </w:pPr>
-    </w:p>
-    <w:p>
-      <w:pPr>
-        <w:rPr>
-          <w:sz w:val="20"/>
-        </w:rPr>
-      </w:pPr>
-      <w:r>
-        <w:rPr>
-          <w:sz w:val="20"/>
-        </w:rPr>
-        <w:t>L’objectif du TD est de transformer l’architecture monolithique du projet The Cookie Factory en une architecture modulaire de façon à rendre sa modification plus flexible et de mettre en place un pipeline d'intégration continue.</w:t>
-      </w:r>
+      <w:proofErr w:type="spellStart"/>
+      <w:r>
+        <w:rPr>
+          <w:sz w:val="20"/>
+        </w:rPr>
+        <w:t>Artifactory</w:t>
+      </w:r>
+      <w:proofErr w:type="spellEnd"/>
+      <w:r>
+        <w:rPr>
+          <w:sz w:val="20"/>
+        </w:rPr>
+        <w:t xml:space="preserve"> &amp; Jenkins</w:t>
+      </w:r>
+    </w:p>
+    <w:p>
+      <w:pPr>
+        <w:rPr>
+          <w:sz w:val="20"/>
+        </w:rPr>
+      </w:pPr>
+    </w:p>
+    <w:p>
+      <w:pPr>
+        <w:rPr>
+          <w:sz w:val="20"/>
+        </w:rPr>
+      </w:pPr>
+      <w:r>
+        <w:rPr>
+          <w:sz w:val="20"/>
+        </w:rPr>
+        <w:t xml:space="preserve">L’objectif du TD est de transformer l’architecture monolithique du projet The Cookie </w:t>
+      </w:r>
+      <w:proofErr w:type="spellStart"/>
+      <w:r>
+        <w:rPr>
+          <w:sz w:val="20"/>
+        </w:rPr>
+        <w:t>Factory</w:t>
+      </w:r>
+      <w:proofErr w:type="spellEnd"/>
+      <w:r>
+        <w:rPr>
+          <w:sz w:val="20"/>
+        </w:rPr>
+        <w:t xml:space="preserve"> en une architecture modulaire de façon à rendre sa modification plus flexible et de mettre en place un pipeline d'intégration continue.</w:t>
+      </w:r>
+    </w:p>
+    <w:p>
+      <w:pPr>
+        <w:rPr>
+          <w:sz w:val="20"/>
+        </w:rPr>
+      </w:pPr>
+      <w:r>
+        <w:rPr>
+          <w:sz w:val="20"/>
+        </w:rPr>
+        <w:t xml:space="preserve">URL du projet : </w:t>
+      </w:r>
+      <w:hyperlink r:id="rId11" w:history="1">
+        <w:r>
+          <w:rPr>
+            <w:rStyle w:val="Lienhypertexte"/>
+            <w:sz w:val="20"/>
+          </w:rPr>
+          <w:t>https://github.com/Lydwen/Mr.Statacookie</w:t>
+        </w:r>
+      </w:hyperlink>
     </w:p>
     <w:p>
       <w:pPr>
@@ -214,6 +262,8 @@
         </w:rPr>
         <w:t>Intégration continue</w:t>
       </w:r>
+      <w:bookmarkStart w:id="0" w:name="_GoBack"/>
+      <w:bookmarkEnd w:id="0"/>
     </w:p>
     <w:p>
       <w:pPr>
@@ -280,7 +330,23 @@
         <w:rPr>
           <w:sz w:val="20"/>
         </w:rPr>
-        <w:t>Dans le cadre de Mr.StataCookie nous avons employé les pratiques suivantes :</w:t>
+        <w:t xml:space="preserve">Dans le cadre de </w:t>
+      </w:r>
+      <w:proofErr w:type="spellStart"/>
+      <w:proofErr w:type="gramStart"/>
+      <w:r>
+        <w:rPr>
+          <w:sz w:val="20"/>
+        </w:rPr>
+        <w:t>Mr.StataCookie</w:t>
+      </w:r>
+      <w:proofErr w:type="spellEnd"/>
+      <w:proofErr w:type="gramEnd"/>
+      <w:r>
+        <w:rPr>
+          <w:sz w:val="20"/>
+        </w:rPr>
+        <w:t xml:space="preserve"> nous avons employé les pratiques suivantes :</w:t>
       </w:r>
     </w:p>
     <w:p>
@@ -294,12 +360,28 @@
           <w:sz w:val="20"/>
         </w:rPr>
       </w:pPr>
-      <w:r>
-        <w:rPr>
-          <w:sz w:val="20"/>
-        </w:rPr>
-        <w:t>compilation automatique via Maven</w:t>
-      </w:r>
+      <w:proofErr w:type="gramStart"/>
+      <w:r>
+        <w:rPr>
+          <w:sz w:val="20"/>
+        </w:rPr>
+        <w:t>compilation</w:t>
+      </w:r>
+      <w:proofErr w:type="gramEnd"/>
+      <w:r>
+        <w:rPr>
+          <w:sz w:val="20"/>
+        </w:rPr>
+        <w:t xml:space="preserve"> automatique via </w:t>
+      </w:r>
+      <w:proofErr w:type="spellStart"/>
+      <w:r>
+        <w:rPr>
+          <w:sz w:val="20"/>
+        </w:rPr>
+        <w:t>Maven</w:t>
+      </w:r>
+      <w:proofErr w:type="spellEnd"/>
     </w:p>
     <w:p>
       <w:pPr>
@@ -312,11 +394,33 @@
           <w:sz w:val="20"/>
         </w:rPr>
       </w:pPr>
-      <w:r>
-        <w:rPr>
-          <w:sz w:val="20"/>
-        </w:rPr>
-        <w:t>test automatique du code grâce à Maven, pour s'assurer que notre code fonctionne comme il le devrait</w:t>
+      <w:proofErr w:type="gramStart"/>
+      <w:r>
+        <w:rPr>
+          <w:sz w:val="20"/>
+        </w:rPr>
+        <w:t>test</w:t>
+      </w:r>
+      <w:proofErr w:type="gramEnd"/>
+      <w:r>
+        <w:rPr>
+          <w:sz w:val="20"/>
+        </w:rPr>
+        <w:t xml:space="preserve"> automatique du code grâce à </w:t>
+      </w:r>
+      <w:proofErr w:type="spellStart"/>
+      <w:r>
+        <w:rPr>
+          <w:sz w:val="20"/>
+        </w:rPr>
+        <w:t>Maven</w:t>
+      </w:r>
+      <w:proofErr w:type="spellEnd"/>
+      <w:r>
+        <w:rPr>
+          <w:sz w:val="20"/>
+        </w:rPr>
+        <w:t>, pour s'assurer que notre code fonctionne comme il le devrait</w:t>
       </w:r>
     </w:p>
     <w:p>
@@ -330,11 +434,19 @@
           <w:sz w:val="20"/>
         </w:rPr>
       </w:pPr>
-      <w:r>
-        <w:rPr>
-          <w:sz w:val="20"/>
-        </w:rPr>
-        <w:t>découpage du code en modules</w:t>
+      <w:proofErr w:type="gramStart"/>
+      <w:r>
+        <w:rPr>
+          <w:sz w:val="20"/>
+        </w:rPr>
+        <w:t>découpage</w:t>
+      </w:r>
+      <w:proofErr w:type="gramEnd"/>
+      <w:r>
+        <w:rPr>
+          <w:sz w:val="20"/>
+        </w:rPr>
+        <w:t xml:space="preserve"> du code en modules</w:t>
       </w:r>
     </w:p>
     <w:p>
@@ -348,11 +460,19 @@
           <w:sz w:val="20"/>
         </w:rPr>
       </w:pPr>
-      <w:r>
-        <w:rPr>
-          <w:sz w:val="20"/>
-        </w:rPr>
-        <w:t>compilation et test du code, automatique lors d’un push, grâce à Jenkins, pour s'assurer de la validité du code avant le déploiement</w:t>
+      <w:proofErr w:type="gramStart"/>
+      <w:r>
+        <w:rPr>
+          <w:sz w:val="20"/>
+        </w:rPr>
+        <w:t>compilation</w:t>
+      </w:r>
+      <w:proofErr w:type="gramEnd"/>
+      <w:r>
+        <w:rPr>
+          <w:sz w:val="20"/>
+        </w:rPr>
+        <w:t xml:space="preserve"> et test du code, automatique lors d’un push, grâce à Jenkins, pour s'assurer de la validité du code avant le déploiement</w:t>
       </w:r>
     </w:p>
     <w:p>
@@ -366,11 +486,19 @@
           <w:sz w:val="20"/>
         </w:rPr>
       </w:pPr>
-      <w:r>
-        <w:rPr>
-          <w:sz w:val="20"/>
-        </w:rPr>
-        <w:t>déploiement de/des artefacts correspondant au code push</w:t>
+      <w:proofErr w:type="gramStart"/>
+      <w:r>
+        <w:rPr>
+          <w:sz w:val="20"/>
+        </w:rPr>
+        <w:t>déploiement</w:t>
+      </w:r>
+      <w:proofErr w:type="gramEnd"/>
+      <w:r>
+        <w:rPr>
+          <w:sz w:val="20"/>
+        </w:rPr>
+        <w:t xml:space="preserve"> de/des artefacts correspondant au code push</w:t>
       </w:r>
     </w:p>
     <w:p>
@@ -384,11 +512,61 @@
           <w:sz w:val="20"/>
         </w:rPr>
       </w:pPr>
-      <w:r>
-        <w:rPr>
-          <w:sz w:val="20"/>
-        </w:rPr>
-        <w:t>récupération d'artefacts fonctionnels pour les dépendances de notre module grâce à Maven et Artifactory pour que les autres développeurs aient toujours un build fonctionnel des différents modules</w:t>
+      <w:proofErr w:type="gramStart"/>
+      <w:r>
+        <w:rPr>
+          <w:sz w:val="20"/>
+        </w:rPr>
+        <w:t>récupération</w:t>
+      </w:r>
+      <w:proofErr w:type="gramEnd"/>
+      <w:r>
+        <w:rPr>
+          <w:sz w:val="20"/>
+        </w:rPr>
+        <w:t xml:space="preserve"> d'artefacts fonctionnels pour les dépendances de notre module grâce à </w:t>
+      </w:r>
+      <w:proofErr w:type="spellStart"/>
+      <w:r>
+        <w:rPr>
+          <w:sz w:val="20"/>
+        </w:rPr>
+        <w:t>Maven</w:t>
+      </w:r>
+      <w:proofErr w:type="spellEnd"/>
+      <w:r>
+        <w:rPr>
+          <w:sz w:val="20"/>
+        </w:rPr>
+        <w:t xml:space="preserve"> et </w:t>
+      </w:r>
+      <w:proofErr w:type="spellStart"/>
+      <w:r>
+        <w:rPr>
+          <w:sz w:val="20"/>
+        </w:rPr>
+        <w:t>Artifactory</w:t>
+      </w:r>
+      <w:proofErr w:type="spellEnd"/>
+      <w:r>
+        <w:rPr>
+          <w:sz w:val="20"/>
+        </w:rPr>
+        <w:t xml:space="preserve"> pour que les autres développeurs aient toujours un </w:t>
+      </w:r>
+      <w:proofErr w:type="spellStart"/>
+      <w:r>
+        <w:rPr>
+          <w:sz w:val="20"/>
+        </w:rPr>
+        <w:t>build</w:t>
+      </w:r>
+      <w:proofErr w:type="spellEnd"/>
+      <w:r>
+        <w:rPr>
+          <w:sz w:val="20"/>
+        </w:rPr>
+        <w:t xml:space="preserve"> fonctionnel des différents modules</w:t>
       </w:r>
     </w:p>
     <w:p>
@@ -402,11 +580,33 @@
           <w:sz w:val="20"/>
         </w:rPr>
       </w:pPr>
-      <w:r>
-        <w:rPr>
-          <w:sz w:val="20"/>
-        </w:rPr>
-        <w:t>tests d'intégration à l'aide d'Arquillian et de Jenkins pour vérifier que nos modules fonctionnent bien ensemble</w:t>
+      <w:proofErr w:type="gramStart"/>
+      <w:r>
+        <w:rPr>
+          <w:sz w:val="20"/>
+        </w:rPr>
+        <w:t>tests</w:t>
+      </w:r>
+      <w:proofErr w:type="gramEnd"/>
+      <w:r>
+        <w:rPr>
+          <w:sz w:val="20"/>
+        </w:rPr>
+        <w:t xml:space="preserve"> d'intégration à l'aide d'</w:t>
+      </w:r>
+      <w:proofErr w:type="spellStart"/>
+      <w:r>
+        <w:rPr>
+          <w:sz w:val="20"/>
+        </w:rPr>
+        <w:t>Arquillian</w:t>
+      </w:r>
+      <w:proofErr w:type="spellEnd"/>
+      <w:r>
+        <w:rPr>
+          <w:sz w:val="20"/>
+        </w:rPr>
+        <w:t xml:space="preserve"> et de Jenkins pour vérifier que nos modules fonctionnent bien ensemble</w:t>
       </w:r>
     </w:p>
     <w:p>
@@ -554,6 +754,7 @@
         <w:rPr>
           <w:sz w:val="20"/>
         </w:rPr>
+        <w:lastRenderedPageBreak/>
         <w:t>La compilation</w:t>
       </w:r>
       <w:r>
@@ -668,7 +869,6 @@
         <w:rPr>
           <w:sz w:val="24"/>
         </w:rPr>
-        <w:lastRenderedPageBreak/>
         <w:t>Mise en place</w:t>
       </w:r>
     </w:p>
@@ -682,7 +882,21 @@
         <w:rPr>
           <w:sz w:val="20"/>
         </w:rPr>
-        <w:t xml:space="preserve">Pour mettre en place l'intégration continue en place dans notre projet nous avons tout d'abord employé Maven pour compiler et lancer les tests de manière automatique. Nous avons ensuite découpé le code en module (pour voir le découpage, veuillez-vous référer </w:t>
+        <w:t xml:space="preserve">Pour mettre en place l'intégration continue en place dans notre projet nous avons tout d'abord employé </w:t>
+      </w:r>
+      <w:proofErr w:type="spellStart"/>
+      <w:r>
+        <w:rPr>
+          <w:sz w:val="20"/>
+        </w:rPr>
+        <w:t>Maven</w:t>
+      </w:r>
+      <w:proofErr w:type="spellEnd"/>
+      <w:r>
+        <w:rPr>
+          <w:sz w:val="20"/>
+        </w:rPr>
+        <w:t xml:space="preserve"> pour compiler et lancer les tests de manière automatique. Nous avons ensuite découpé le code en module (pour voir le découpage, veuillez-vous référer </w:t>
       </w:r>
       <w:r>
         <w:rPr>
@@ -694,52 +908,256 @@
         <w:rPr>
           <w:sz w:val="20"/>
         </w:rPr>
-        <w:t>), puis mis en place un repository manager (Artifactory) pour stocker les artefacts de chacun de nos modules et enfin un outil d'intégration continue (Jenkins) qui permet d'automatiser les tâches de compilation, lancement de test et de déploiement (si tout est corre</w:t>
-      </w:r>
-      <w:r>
-        <w:rPr>
-          <w:sz w:val="20"/>
-        </w:rPr>
-        <w:t>ct) vers le repository manager.</w:t>
-      </w:r>
-    </w:p>
-    <w:p>
-      <w:pPr>
-        <w:rPr>
-          <w:sz w:val="20"/>
-        </w:rPr>
-      </w:pPr>
-      <w:r>
-        <w:rPr>
-          <w:sz w:val="20"/>
-        </w:rPr>
-        <w:t>Artifactory est un repository manager : il nous permettra de stocker le build de chacun des modules et de les mettre à disposition de Jenkins et des utilisateurs ayant besoin des dépendances manquantes. La configuration de Artifactory correspond simplement en la création d’un dépôt de type Maven pour le stockage des modules. L’outil traitera ensuite automatiquement la sauvegarde des builds de chaque module.</w:t>
-      </w:r>
-    </w:p>
-    <w:p>
-      <w:pPr>
-        <w:rPr>
-          <w:sz w:val="20"/>
-        </w:rPr>
-      </w:pPr>
-      <w:r>
-        <w:rPr>
-          <w:sz w:val="20"/>
-        </w:rPr>
-        <w:t>Jenkins est un outil d’intégration continue dérivé de Hudson fonctionnant avec le web container Apache TomCat. Nous l’utiliserons pour automatiser les builds à chaque push vers le dépôt contenant le projet. Il enverra les builds en succès vers le dépôt d’Artifactory. Jenkins utilise un système de « job » qui correspond à une tache à effectuer. Nous utiliserons principalement 3 jobs : un job pour compiler et tester unitairement les modules du j2e, un job pour les tests d’intégration et un job pour le lancement et l’arrêt du server .NET.</w:t>
-      </w:r>
-    </w:p>
-    <w:p>
-      <w:pPr>
-        <w:rPr>
-          <w:sz w:val="20"/>
-        </w:rPr>
-      </w:pPr>
-      <w:r>
-        <w:rPr>
-          <w:sz w:val="20"/>
-        </w:rPr>
-        <w:t>Jenkins est configuré de façon à pouvoir exécuter 2 jobs simultanément, recompiler seulement les modules qui ont été modifiés et les modules qui en dépendent et envoyer seulement les builds en succès vers Artifactory.</w:t>
+        <w:t xml:space="preserve">), puis mis en place un </w:t>
+      </w:r>
+      <w:proofErr w:type="spellStart"/>
+      <w:r>
+        <w:rPr>
+          <w:sz w:val="20"/>
+        </w:rPr>
+        <w:t>repository</w:t>
+      </w:r>
+      <w:proofErr w:type="spellEnd"/>
+      <w:r>
+        <w:rPr>
+          <w:sz w:val="20"/>
+        </w:rPr>
+        <w:t xml:space="preserve"> manager (</w:t>
+      </w:r>
+      <w:proofErr w:type="spellStart"/>
+      <w:r>
+        <w:rPr>
+          <w:sz w:val="20"/>
+        </w:rPr>
+        <w:t>Artifactory</w:t>
+      </w:r>
+      <w:proofErr w:type="spellEnd"/>
+      <w:r>
+        <w:rPr>
+          <w:sz w:val="20"/>
+        </w:rPr>
+        <w:t>) pour stocker les artefacts de chacun de nos modules et enfin un outil d'intégration continue (Jenkins) qui permet d'automatiser les tâches de compilation, lancement de test et de déploiement (si tout est corre</w:t>
+      </w:r>
+      <w:r>
+        <w:rPr>
+          <w:sz w:val="20"/>
+        </w:rPr>
+        <w:t xml:space="preserve">ct) vers le </w:t>
+      </w:r>
+      <w:proofErr w:type="spellStart"/>
+      <w:r>
+        <w:rPr>
+          <w:sz w:val="20"/>
+        </w:rPr>
+        <w:t>repository</w:t>
+      </w:r>
+      <w:proofErr w:type="spellEnd"/>
+      <w:r>
+        <w:rPr>
+          <w:sz w:val="20"/>
+        </w:rPr>
+        <w:t xml:space="preserve"> manager.</w:t>
+      </w:r>
+    </w:p>
+    <w:p>
+      <w:pPr>
+        <w:rPr>
+          <w:sz w:val="20"/>
+        </w:rPr>
+      </w:pPr>
+      <w:proofErr w:type="spellStart"/>
+      <w:r>
+        <w:rPr>
+          <w:sz w:val="20"/>
+        </w:rPr>
+        <w:t>Artifactory</w:t>
+      </w:r>
+      <w:proofErr w:type="spellEnd"/>
+      <w:r>
+        <w:rPr>
+          <w:sz w:val="20"/>
+        </w:rPr>
+        <w:t xml:space="preserve"> est un </w:t>
+      </w:r>
+      <w:proofErr w:type="spellStart"/>
+      <w:r>
+        <w:rPr>
+          <w:sz w:val="20"/>
+        </w:rPr>
+        <w:t>repository</w:t>
+      </w:r>
+      <w:proofErr w:type="spellEnd"/>
+      <w:r>
+        <w:rPr>
+          <w:sz w:val="20"/>
+        </w:rPr>
+        <w:t xml:space="preserve"> manager : il nous permettra de stocker le </w:t>
+      </w:r>
+      <w:proofErr w:type="spellStart"/>
+      <w:r>
+        <w:rPr>
+          <w:sz w:val="20"/>
+        </w:rPr>
+        <w:t>build</w:t>
+      </w:r>
+      <w:proofErr w:type="spellEnd"/>
+      <w:r>
+        <w:rPr>
+          <w:sz w:val="20"/>
+        </w:rPr>
+        <w:t xml:space="preserve"> de chacun des modules et de les mettre à disposition de Jenkins et des utilisateurs ayant besoin des dépendances manquantes. La configuration de </w:t>
+      </w:r>
+      <w:proofErr w:type="spellStart"/>
+      <w:r>
+        <w:rPr>
+          <w:sz w:val="20"/>
+        </w:rPr>
+        <w:t>Artifactory</w:t>
+      </w:r>
+      <w:proofErr w:type="spellEnd"/>
+      <w:r>
+        <w:rPr>
+          <w:sz w:val="20"/>
+        </w:rPr>
+        <w:t xml:space="preserve"> correspond simplement en la création d’un dépôt de type </w:t>
+      </w:r>
+      <w:proofErr w:type="spellStart"/>
+      <w:r>
+        <w:rPr>
+          <w:sz w:val="20"/>
+        </w:rPr>
+        <w:t>Maven</w:t>
+      </w:r>
+      <w:proofErr w:type="spellEnd"/>
+      <w:r>
+        <w:rPr>
+          <w:sz w:val="20"/>
+        </w:rPr>
+        <w:t xml:space="preserve"> pour le stockage des modules. L’outil traitera ensuite automatiquement la sauvegarde des </w:t>
+      </w:r>
+      <w:proofErr w:type="spellStart"/>
+      <w:r>
+        <w:rPr>
+          <w:sz w:val="20"/>
+        </w:rPr>
+        <w:t>builds</w:t>
+      </w:r>
+      <w:proofErr w:type="spellEnd"/>
+      <w:r>
+        <w:rPr>
+          <w:sz w:val="20"/>
+        </w:rPr>
+        <w:t xml:space="preserve"> de chaque module.</w:t>
+      </w:r>
+    </w:p>
+    <w:p>
+      <w:pPr>
+        <w:rPr>
+          <w:sz w:val="20"/>
+        </w:rPr>
+      </w:pPr>
+      <w:r>
+        <w:rPr>
+          <w:sz w:val="20"/>
+        </w:rPr>
+        <w:t xml:space="preserve">Jenkins est un outil d’intégration continue dérivé de Hudson fonctionnant avec le web container Apache </w:t>
+      </w:r>
+      <w:proofErr w:type="spellStart"/>
+      <w:r>
+        <w:rPr>
+          <w:sz w:val="20"/>
+        </w:rPr>
+        <w:t>TomCat</w:t>
+      </w:r>
+      <w:proofErr w:type="spellEnd"/>
+      <w:r>
+        <w:rPr>
+          <w:sz w:val="20"/>
+        </w:rPr>
+        <w:t xml:space="preserve">. Nous l’utiliserons pour automatiser les </w:t>
+      </w:r>
+      <w:proofErr w:type="spellStart"/>
+      <w:r>
+        <w:rPr>
+          <w:sz w:val="20"/>
+        </w:rPr>
+        <w:t>builds</w:t>
+      </w:r>
+      <w:proofErr w:type="spellEnd"/>
+      <w:r>
+        <w:rPr>
+          <w:sz w:val="20"/>
+        </w:rPr>
+        <w:t xml:space="preserve"> à chaque push vers le dépôt contenant le projet. Il enverra les </w:t>
+      </w:r>
+      <w:proofErr w:type="spellStart"/>
+      <w:r>
+        <w:rPr>
+          <w:sz w:val="20"/>
+        </w:rPr>
+        <w:t>builds</w:t>
+      </w:r>
+      <w:proofErr w:type="spellEnd"/>
+      <w:r>
+        <w:rPr>
+          <w:sz w:val="20"/>
+        </w:rPr>
+        <w:t xml:space="preserve"> en succès vers le dépôt d’</w:t>
+      </w:r>
+      <w:proofErr w:type="spellStart"/>
+      <w:r>
+        <w:rPr>
+          <w:sz w:val="20"/>
+        </w:rPr>
+        <w:t>Artifactory</w:t>
+      </w:r>
+      <w:proofErr w:type="spellEnd"/>
+      <w:r>
+        <w:rPr>
+          <w:sz w:val="20"/>
+        </w:rPr>
+        <w:t>. Jenkins utilise un système de « job » qui correspond à une tache à effectuer. Nous utiliserons principalement 3 jobs : un job pour compiler et tester unitairement les modules du j2e, un job pour les tests d’intégration et un job pour le lancement et l’arrêt du server .NET.</w:t>
+      </w:r>
+    </w:p>
+    <w:p>
+      <w:pPr>
+        <w:rPr>
+          <w:sz w:val="20"/>
+        </w:rPr>
+      </w:pPr>
+      <w:r>
+        <w:rPr>
+          <w:sz w:val="20"/>
+        </w:rPr>
+        <w:t xml:space="preserve">Jenkins est configuré de façon à pouvoir exécuter 2 jobs simultanément, recompiler seulement les modules qui ont été modifiés et les modules qui en dépendent et envoyer seulement les </w:t>
+      </w:r>
+      <w:proofErr w:type="spellStart"/>
+      <w:r>
+        <w:rPr>
+          <w:sz w:val="20"/>
+        </w:rPr>
+        <w:t>builds</w:t>
+      </w:r>
+      <w:proofErr w:type="spellEnd"/>
+      <w:r>
+        <w:rPr>
+          <w:sz w:val="20"/>
+        </w:rPr>
+        <w:t xml:space="preserve"> en succès vers </w:t>
+      </w:r>
+      <w:proofErr w:type="spellStart"/>
+      <w:r>
+        <w:rPr>
+          <w:sz w:val="20"/>
+        </w:rPr>
+        <w:t>Artifactory</w:t>
+      </w:r>
+      <w:proofErr w:type="spellEnd"/>
+      <w:r>
+        <w:rPr>
+          <w:sz w:val="20"/>
+        </w:rPr>
+        <w:t>.</w:t>
       </w:r>
     </w:p>
     <w:p>
@@ -850,7 +1268,21 @@
         <w:rPr>
           <w:sz w:val="20"/>
         </w:rPr>
-        <w:t>Nous pouvons travailler seulement en disposant du module que nous souhaitons modifier. Grâce à Artifactory, lorsque nous aurons besoin de compiler et/ou de tester, nous récupérons les .jar nécessaires pour faire fonctionner notre module.</w:t>
+        <w:t xml:space="preserve">Nous pouvons travailler seulement en disposant du module que nous souhaitons modifier. Grâce à </w:t>
+      </w:r>
+      <w:proofErr w:type="spellStart"/>
+      <w:r>
+        <w:rPr>
+          <w:sz w:val="20"/>
+        </w:rPr>
+        <w:t>Artifactory</w:t>
+      </w:r>
+      <w:proofErr w:type="spellEnd"/>
+      <w:r>
+        <w:rPr>
+          <w:sz w:val="20"/>
+        </w:rPr>
+        <w:t>, lorsque nous aurons besoin de compiler et/ou de tester, nous récupérons les .jar nécessaires pour faire fonctionner notre module.</w:t>
       </w:r>
     </w:p>
     <w:p>
@@ -882,6 +1314,7 @@
         <w:rPr>
           <w:sz w:val="22"/>
         </w:rPr>
+        <w:lastRenderedPageBreak/>
         <w:t>Fiabilité</w:t>
       </w:r>
     </w:p>
@@ -900,15 +1333,49 @@
         <w:rPr>
           <w:sz w:val="20"/>
         </w:rPr>
-        <w:t>Lorsqu’un module est push sur github alors qu’il ne compile pas ou qu’un des tests ne passe pas, la modification n’est pas push vers Artifactory grâce à Jenkins. Les erreurs des uns n’empêchent donc pas les autres de travailler puisque Artifactory disposera et desservira to</w:t>
-      </w:r>
-      <w:bookmarkStart w:id="0" w:name="_GoBack"/>
-      <w:bookmarkEnd w:id="0"/>
-      <w:r>
-        <w:rPr>
-          <w:sz w:val="20"/>
-        </w:rPr>
-        <w:t>ujours des modules fonctionnels.</w:t>
+        <w:t xml:space="preserve">Lorsqu’un module est push sur </w:t>
+      </w:r>
+      <w:proofErr w:type="spellStart"/>
+      <w:r>
+        <w:rPr>
+          <w:sz w:val="20"/>
+        </w:rPr>
+        <w:t>github</w:t>
+      </w:r>
+      <w:proofErr w:type="spellEnd"/>
+      <w:r>
+        <w:rPr>
+          <w:sz w:val="20"/>
+        </w:rPr>
+        <w:t xml:space="preserve"> alors qu’il ne compile pas ou qu’un des tests ne passe pas, la modification n’est pas push vers </w:t>
+      </w:r>
+      <w:proofErr w:type="spellStart"/>
+      <w:r>
+        <w:rPr>
+          <w:sz w:val="20"/>
+        </w:rPr>
+        <w:t>Artifactory</w:t>
+      </w:r>
+      <w:proofErr w:type="spellEnd"/>
+      <w:r>
+        <w:rPr>
+          <w:sz w:val="20"/>
+        </w:rPr>
+        <w:t xml:space="preserve"> grâce à Jenkins. Les erreurs des uns n’empêchent donc pas les autres de travailler puisque </w:t>
+      </w:r>
+      <w:proofErr w:type="spellStart"/>
+      <w:r>
+        <w:rPr>
+          <w:sz w:val="20"/>
+        </w:rPr>
+        <w:t>Artifactory</w:t>
+      </w:r>
+      <w:proofErr w:type="spellEnd"/>
+      <w:r>
+        <w:rPr>
+          <w:sz w:val="20"/>
+        </w:rPr>
+        <w:t xml:space="preserve"> disposera et desservira toujours des modules fonctionnels.</w:t>
       </w:r>
     </w:p>
     <w:p>
@@ -922,7 +1389,6 @@
         <w:rPr>
           <w:sz w:val="22"/>
         </w:rPr>
-        <w:lastRenderedPageBreak/>
         <w:t>Gestion de la mémoire</w:t>
       </w:r>
     </w:p>
@@ -941,7 +1407,35 @@
         <w:rPr>
           <w:sz w:val="20"/>
         </w:rPr>
-        <w:t>En raison de l’utilisation d’une machine virtuelle, nous disposons d’une capacité de mémoire limitée. C’est pourquoi nous avons configuré Jenkins de façon à ce qu’il ne garde que les dix derniers builds (dont le dernier build en succès). De ce fait nous réduisons les possibilités d’un manque d’espace mémoire dû à Jenkins.</w:t>
+        <w:t xml:space="preserve">En raison de l’utilisation d’une machine virtuelle, nous disposons d’une capacité de mémoire limitée. C’est pourquoi nous avons configuré Jenkins de façon à ce qu’il ne garde que les dix derniers </w:t>
+      </w:r>
+      <w:proofErr w:type="spellStart"/>
+      <w:r>
+        <w:rPr>
+          <w:sz w:val="20"/>
+        </w:rPr>
+        <w:t>builds</w:t>
+      </w:r>
+      <w:proofErr w:type="spellEnd"/>
+      <w:r>
+        <w:rPr>
+          <w:sz w:val="20"/>
+        </w:rPr>
+        <w:t xml:space="preserve"> (dont le dernier </w:t>
+      </w:r>
+      <w:proofErr w:type="spellStart"/>
+      <w:r>
+        <w:rPr>
+          <w:sz w:val="20"/>
+        </w:rPr>
+        <w:t>build</w:t>
+      </w:r>
+      <w:proofErr w:type="spellEnd"/>
+      <w:r>
+        <w:rPr>
+          <w:sz w:val="20"/>
+        </w:rPr>
+        <w:t xml:space="preserve"> en succès). De ce fait nous réduisons les possibilités d’un manque d’espace mémoire dû à Jenkins.</w:t>
       </w:r>
     </w:p>
     <w:p>
@@ -1041,7 +1535,21 @@
         <w:rPr>
           <w:sz w:val="20"/>
         </w:rPr>
-        <w:t>Si nous modifions un module A et mettons un test d'un module B en erreur (A et B indépendants l'un de l'autre), le nouveau module A n'est pas push sur Artifactory à cause de l’erreur de B. Nous ne pouvons ainsi pas agir sur deux modules qui n'ont rien à voir et les push en même temps : si l'un compile et passe les tests mais pas l'autre, le système estime que l'erreur viens des deux donc pour ne pas prendre de risque, il ne push ni A ni B.</w:t>
+        <w:t xml:space="preserve">Si nous modifions un module A et mettons un test d'un module B en erreur (A et B indépendants l'un de l'autre), le nouveau module A n'est pas push sur </w:t>
+      </w:r>
+      <w:proofErr w:type="spellStart"/>
+      <w:r>
+        <w:rPr>
+          <w:sz w:val="20"/>
+        </w:rPr>
+        <w:t>Artifactory</w:t>
+      </w:r>
+      <w:proofErr w:type="spellEnd"/>
+      <w:r>
+        <w:rPr>
+          <w:sz w:val="20"/>
+        </w:rPr>
+        <w:t xml:space="preserve"> à cause de l’erreur de B. Nous ne pouvons ainsi pas agir sur deux modules qui n'ont rien à voir et les push en même temps : si l'un compile et passe les tests mais pas l'autre, le système estime que l'erreur viens des deux donc pour ne pas prendre de risque, il ne push ni A ni B.</w:t>
       </w:r>
     </w:p>
     <w:p>
@@ -1091,7 +1599,21 @@
         <w:rPr>
           <w:sz w:val="20"/>
         </w:rPr>
-        <w:t xml:space="preserve">S’il y a plusieurs push entre 2 scrutations et qu’un des push provoque une erreur de compilation ou de test, rien n’est envoyé sur Artifactory. </w:t>
+        <w:t xml:space="preserve">S’il y a plusieurs push entre 2 scrutations et qu’un des push provoque une erreur de compilation ou de test, rien n’est envoyé sur </w:t>
+      </w:r>
+      <w:proofErr w:type="spellStart"/>
+      <w:r>
+        <w:rPr>
+          <w:sz w:val="20"/>
+        </w:rPr>
+        <w:t>Artifactory</w:t>
+      </w:r>
+      <w:proofErr w:type="spellEnd"/>
+      <w:r>
+        <w:rPr>
+          <w:sz w:val="20"/>
+        </w:rPr>
+        <w:t xml:space="preserve">. </w:t>
       </w:r>
     </w:p>
     <w:p>
@@ -1123,7 +1645,21 @@
         <w:rPr>
           <w:sz w:val="20"/>
         </w:rPr>
-        <w:t>Le téléchargement des dépendances rallonge le temps de build comparé au code monolithique. En effet, ne disposant que du/des module(s) que nous modifions, il nous manque le reste du projet, il est donc récupéré lorsque nous compilons ou testons. Dans le cas du code monolithique, comme nous possédions tout le projet, nous n'avions pas à télécharger à chaque fois le code.</w:t>
+        <w:t xml:space="preserve">Le téléchargement des dépendances rallonge le temps de </w:t>
+      </w:r>
+      <w:proofErr w:type="spellStart"/>
+      <w:r>
+        <w:rPr>
+          <w:sz w:val="20"/>
+        </w:rPr>
+        <w:t>build</w:t>
+      </w:r>
+      <w:proofErr w:type="spellEnd"/>
+      <w:r>
+        <w:rPr>
+          <w:sz w:val="20"/>
+        </w:rPr>
+        <w:t xml:space="preserve"> comparé au code monolithique. En effet, ne disposant que du/des module(s) que nous modifions, il nous manque le reste du projet, il est donc récupéré lorsque nous compilons ou testons. Dans le cas du code monolithique, comme nous possédions tout le projet, nous n'avions pas à télécharger à chaque fois le code.</w:t>
       </w:r>
     </w:p>
     <w:p>
@@ -1155,7 +1691,35 @@
         <w:rPr>
           <w:sz w:val="20"/>
         </w:rPr>
-        <w:t xml:space="preserve">Contrairement à Jenkins, Artifactory garde tous les builds, la mémoire est n'est donc pas nettoyée et il y potentiellement un risque de saturation de mémoire. </w:t>
+        <w:t xml:space="preserve">Contrairement à Jenkins, </w:t>
+      </w:r>
+      <w:proofErr w:type="spellStart"/>
+      <w:r>
+        <w:rPr>
+          <w:sz w:val="20"/>
+        </w:rPr>
+        <w:t>Artifactory</w:t>
+      </w:r>
+      <w:proofErr w:type="spellEnd"/>
+      <w:r>
+        <w:rPr>
+          <w:sz w:val="20"/>
+        </w:rPr>
+        <w:t xml:space="preserve"> garde tous les </w:t>
+      </w:r>
+      <w:proofErr w:type="spellStart"/>
+      <w:r>
+        <w:rPr>
+          <w:sz w:val="20"/>
+        </w:rPr>
+        <w:t>builds</w:t>
+      </w:r>
+      <w:proofErr w:type="spellEnd"/>
+      <w:r>
+        <w:rPr>
+          <w:sz w:val="20"/>
+        </w:rPr>
+        <w:t xml:space="preserve">, la mémoire est n'est donc pas nettoyée et il y potentiellement un risque de saturation de mémoire. </w:t>
       </w:r>
     </w:p>
     <w:p>
@@ -1899,17 +2463,39 @@
         <w:sz w:val="18"/>
       </w:rPr>
     </w:pPr>
+    <w:proofErr w:type="spellStart"/>
     <w:r>
       <w:rPr>
         <w:sz w:val="18"/>
       </w:rPr>
-      <w:t xml:space="preserve">DevOps – Groupe 1 – </w:t>
+      <w:t>DevOps</w:t>
+    </w:r>
+    <w:proofErr w:type="spellEnd"/>
+    <w:r>
+      <w:rPr>
+        <w:sz w:val="18"/>
+      </w:rPr>
+      <w:t xml:space="preserve"> – Groupe 1 – </w:t>
     </w:r>
     <w:r>
       <w:rPr>
         <w:sz w:val="18"/>
       </w:rPr>
-      <w:t xml:space="preserve">Mr. StataCookie – </w:t>
+      <w:t xml:space="preserve">Mr. </w:t>
+    </w:r>
+    <w:proofErr w:type="spellStart"/>
+    <w:r>
+      <w:rPr>
+        <w:sz w:val="18"/>
+      </w:rPr>
+      <w:t>StataCookie</w:t>
+    </w:r>
+    <w:proofErr w:type="spellEnd"/>
+    <w:r>
+      <w:rPr>
+        <w:sz w:val="18"/>
+      </w:rPr>
+      <w:t xml:space="preserve"> – </w:t>
     </w:r>
     <w:r>
       <w:rPr>
@@ -2015,7 +2601,7 @@
         <v:path o:extrusionok="f" gradientshapeok="t" o:connecttype="rect"/>
         <o:lock v:ext="edit" aspectratio="t"/>
       </v:shapetype>
-      <v:shape id="_x0000_i1028" type="#_x0000_t75" style="width:378.4pt;height:299.7pt" o:bullet="t">
+      <v:shape id="_x0000_i1027" type="#_x0000_t75" style="width:378.4pt;height:299.7pt" o:bullet="t">
         <v:imagedata r:id="rId1" o:title="pomme"/>
       </v:shape>
     </w:pict>
@@ -3544,6 +4130,17 @@
       <w:szCs w:val="24"/>
     </w:rPr>
   </w:style>
+  <w:style w:type="character" w:styleId="Lienhypertexte">
+    <w:name w:val="Hyperlink"/>
+    <w:basedOn w:val="Policepardfaut"/>
+    <w:uiPriority w:val="99"/>
+    <w:unhideWhenUsed/>
+    <w:rsid w:val="00A95309"/>
+    <w:rPr>
+      <w:color w:val="0563C1" w:themeColor="hyperlink"/>
+      <w:u w:val="single"/>
+    </w:rPr>
+  </w:style>
 </w:styles>
 </file>
 

</xml_diff>

<commit_message>
[Update] Little correction Rapport
</commit_message>
<xml_diff>
--- a/docs/[DevOps] Groupe 1 - Rapport.docx
+++ b/docs/[DevOps] Groupe 1 - Rapport.docx
@@ -31,17 +31,8 @@
           <w:sz w:val="20"/>
           <w:lang w:val="en-GB"/>
         </w:rPr>
-        <w:t xml:space="preserve">BUISSON </w:t>
-      </w:r>
-      <w:proofErr w:type="spellStart"/>
-      <w:r>
-        <w:rPr>
-          <w:sz w:val="20"/>
-          <w:lang w:val="en-GB"/>
-        </w:rPr>
-        <w:t>Kévin</w:t>
-      </w:r>
-      <w:proofErr w:type="spellEnd"/>
+        <w:t>BUISSON Kévin</w:t>
+      </w:r>
     </w:p>
     <w:p>
       <w:pPr>
@@ -98,14 +89,12 @@
           <w:sz w:val="20"/>
         </w:rPr>
       </w:pPr>
-      <w:proofErr w:type="spellStart"/>
       <w:r>
         <w:rPr>
           <w:sz w:val="20"/>
         </w:rPr>
         <w:t>DevOps</w:t>
       </w:r>
-      <w:proofErr w:type="spellEnd"/>
     </w:p>
     <w:p>
       <w:pPr>
@@ -150,16 +139,8 @@
         <w:rPr>
           <w:sz w:val="52"/>
         </w:rPr>
-        <w:t xml:space="preserve">Mr. </w:t>
-      </w:r>
-      <w:proofErr w:type="spellStart"/>
-      <w:r>
-        <w:rPr>
-          <w:sz w:val="52"/>
-        </w:rPr>
-        <w:t>StataCookie</w:t>
-      </w:r>
-      <w:proofErr w:type="spellEnd"/>
+        <w:t>Mr. StataCookie</w:t>
+      </w:r>
     </w:p>
     <w:p>
       <w:pPr>
@@ -174,53 +155,31 @@
         </w:rPr>
         <w:t xml:space="preserve">L’intégration continue avec </w:t>
       </w:r>
-      <w:proofErr w:type="spellStart"/>
-      <w:r>
-        <w:rPr>
-          <w:sz w:val="20"/>
-        </w:rPr>
-        <w:t>Artifactory</w:t>
-      </w:r>
-      <w:proofErr w:type="spellEnd"/>
-      <w:r>
-        <w:rPr>
-          <w:sz w:val="20"/>
-        </w:rPr>
-        <w:t xml:space="preserve"> &amp; Jenkins</w:t>
-      </w:r>
-    </w:p>
-    <w:p>
-      <w:pPr>
-        <w:rPr>
-          <w:sz w:val="20"/>
-        </w:rPr>
-      </w:pPr>
-    </w:p>
-    <w:p>
-      <w:pPr>
-        <w:rPr>
-          <w:sz w:val="20"/>
-        </w:rPr>
-      </w:pPr>
-      <w:r>
-        <w:rPr>
-          <w:sz w:val="20"/>
-        </w:rPr>
-        <w:t xml:space="preserve">L’objectif du TD est de transformer l’architecture monolithique du projet The Cookie </w:t>
-      </w:r>
-      <w:proofErr w:type="spellStart"/>
-      <w:r>
-        <w:rPr>
-          <w:sz w:val="20"/>
-        </w:rPr>
-        <w:t>Factory</w:t>
-      </w:r>
-      <w:proofErr w:type="spellEnd"/>
-      <w:r>
-        <w:rPr>
-          <w:sz w:val="20"/>
-        </w:rPr>
-        <w:t xml:space="preserve"> en une architecture modulaire de façon à rendre sa modification plus flexible et de mettre en place un pipeline d'intégration continue.</w:t>
+      <w:r>
+        <w:rPr>
+          <w:sz w:val="20"/>
+        </w:rPr>
+        <w:t>Artifactory &amp; Jenkins</w:t>
+      </w:r>
+    </w:p>
+    <w:p>
+      <w:pPr>
+        <w:rPr>
+          <w:sz w:val="20"/>
+        </w:rPr>
+      </w:pPr>
+    </w:p>
+    <w:p>
+      <w:pPr>
+        <w:rPr>
+          <w:sz w:val="20"/>
+        </w:rPr>
+      </w:pPr>
+      <w:r>
+        <w:rPr>
+          <w:sz w:val="20"/>
+        </w:rPr>
+        <w:t>L’objectif du TD est de transformer l’architecture monolithique du projet The Cookie Factory en une architecture modulaire de façon à rendre sa modification plus flexible et de mettre en place un pipeline d'intégration continue.</w:t>
       </w:r>
     </w:p>
     <w:p>
@@ -262,8 +221,6 @@
         </w:rPr>
         <w:t>Intégration continue</w:t>
       </w:r>
-      <w:bookmarkStart w:id="0" w:name="_GoBack"/>
-      <w:bookmarkEnd w:id="0"/>
     </w:p>
     <w:p>
       <w:pPr>
@@ -330,23 +287,7 @@
         <w:rPr>
           <w:sz w:val="20"/>
         </w:rPr>
-        <w:t xml:space="preserve">Dans le cadre de </w:t>
-      </w:r>
-      <w:proofErr w:type="spellStart"/>
-      <w:proofErr w:type="gramStart"/>
-      <w:r>
-        <w:rPr>
-          <w:sz w:val="20"/>
-        </w:rPr>
-        <w:t>Mr.StataCookie</w:t>
-      </w:r>
-      <w:proofErr w:type="spellEnd"/>
-      <w:proofErr w:type="gramEnd"/>
-      <w:r>
-        <w:rPr>
-          <w:sz w:val="20"/>
-        </w:rPr>
-        <w:t xml:space="preserve"> nous avons employé les pratiques suivantes :</w:t>
+        <w:t>Dans le cadre de Mr.StataCookie nous avons employé les pratiques suivantes :</w:t>
       </w:r>
     </w:p>
     <w:p>
@@ -360,28 +301,12 @@
           <w:sz w:val="20"/>
         </w:rPr>
       </w:pPr>
-      <w:proofErr w:type="gramStart"/>
-      <w:r>
-        <w:rPr>
-          <w:sz w:val="20"/>
-        </w:rPr>
-        <w:t>compilation</w:t>
-      </w:r>
-      <w:proofErr w:type="gramEnd"/>
-      <w:r>
-        <w:rPr>
-          <w:sz w:val="20"/>
-        </w:rPr>
-        <w:t xml:space="preserve"> automatique via </w:t>
-      </w:r>
-      <w:proofErr w:type="spellStart"/>
-      <w:r>
-        <w:rPr>
-          <w:sz w:val="20"/>
-        </w:rPr>
-        <w:t>Maven</w:t>
-      </w:r>
-      <w:proofErr w:type="spellEnd"/>
+      <w:r>
+        <w:rPr>
+          <w:sz w:val="20"/>
+        </w:rPr>
+        <w:t>compilation automatique via Maven</w:t>
+      </w:r>
     </w:p>
     <w:p>
       <w:pPr>
@@ -394,33 +319,11 @@
           <w:sz w:val="20"/>
         </w:rPr>
       </w:pPr>
-      <w:proofErr w:type="gramStart"/>
-      <w:r>
-        <w:rPr>
-          <w:sz w:val="20"/>
-        </w:rPr>
-        <w:t>test</w:t>
-      </w:r>
-      <w:proofErr w:type="gramEnd"/>
-      <w:r>
-        <w:rPr>
-          <w:sz w:val="20"/>
-        </w:rPr>
-        <w:t xml:space="preserve"> automatique du code grâce à </w:t>
-      </w:r>
-      <w:proofErr w:type="spellStart"/>
-      <w:r>
-        <w:rPr>
-          <w:sz w:val="20"/>
-        </w:rPr>
-        <w:t>Maven</w:t>
-      </w:r>
-      <w:proofErr w:type="spellEnd"/>
-      <w:r>
-        <w:rPr>
-          <w:sz w:val="20"/>
-        </w:rPr>
-        <w:t>, pour s'assurer que notre code fonctionne comme il le devrait</w:t>
+      <w:r>
+        <w:rPr>
+          <w:sz w:val="20"/>
+        </w:rPr>
+        <w:t>test automatique du code grâce à Maven, pour s'assurer que notre code fonctionne comme il le devrait</w:t>
       </w:r>
     </w:p>
     <w:p>
@@ -434,19 +337,11 @@
           <w:sz w:val="20"/>
         </w:rPr>
       </w:pPr>
-      <w:proofErr w:type="gramStart"/>
-      <w:r>
-        <w:rPr>
-          <w:sz w:val="20"/>
-        </w:rPr>
-        <w:t>découpage</w:t>
-      </w:r>
-      <w:proofErr w:type="gramEnd"/>
-      <w:r>
-        <w:rPr>
-          <w:sz w:val="20"/>
-        </w:rPr>
-        <w:t xml:space="preserve"> du code en modules</w:t>
+      <w:r>
+        <w:rPr>
+          <w:sz w:val="20"/>
+        </w:rPr>
+        <w:t>découpage du code en modules</w:t>
       </w:r>
     </w:p>
     <w:p>
@@ -460,19 +355,11 @@
           <w:sz w:val="20"/>
         </w:rPr>
       </w:pPr>
-      <w:proofErr w:type="gramStart"/>
-      <w:r>
-        <w:rPr>
-          <w:sz w:val="20"/>
-        </w:rPr>
-        <w:t>compilation</w:t>
-      </w:r>
-      <w:proofErr w:type="gramEnd"/>
-      <w:r>
-        <w:rPr>
-          <w:sz w:val="20"/>
-        </w:rPr>
-        <w:t xml:space="preserve"> et test du code, automatique lors d’un push, grâce à Jenkins, pour s'assurer de la validité du code avant le déploiement</w:t>
+      <w:r>
+        <w:rPr>
+          <w:sz w:val="20"/>
+        </w:rPr>
+        <w:t>compilation et test du code, automatique lors d’un push, grâce à Jenkins, pour s'assurer de la validité du code avant le déploiement</w:t>
       </w:r>
     </w:p>
     <w:p>
@@ -486,19 +373,11 @@
           <w:sz w:val="20"/>
         </w:rPr>
       </w:pPr>
-      <w:proofErr w:type="gramStart"/>
-      <w:r>
-        <w:rPr>
-          <w:sz w:val="20"/>
-        </w:rPr>
-        <w:t>déploiement</w:t>
-      </w:r>
-      <w:proofErr w:type="gramEnd"/>
-      <w:r>
-        <w:rPr>
-          <w:sz w:val="20"/>
-        </w:rPr>
-        <w:t xml:space="preserve"> de/des artefacts correspondant au code push</w:t>
+      <w:r>
+        <w:rPr>
+          <w:sz w:val="20"/>
+        </w:rPr>
+        <w:t>déploiement de/des artefacts correspondant au code push</w:t>
       </w:r>
     </w:p>
     <w:p>
@@ -512,61 +391,11 @@
           <w:sz w:val="20"/>
         </w:rPr>
       </w:pPr>
-      <w:proofErr w:type="gramStart"/>
-      <w:r>
-        <w:rPr>
-          <w:sz w:val="20"/>
-        </w:rPr>
-        <w:t>récupération</w:t>
-      </w:r>
-      <w:proofErr w:type="gramEnd"/>
-      <w:r>
-        <w:rPr>
-          <w:sz w:val="20"/>
-        </w:rPr>
-        <w:t xml:space="preserve"> d'artefacts fonctionnels pour les dépendances de notre module grâce à </w:t>
-      </w:r>
-      <w:proofErr w:type="spellStart"/>
-      <w:r>
-        <w:rPr>
-          <w:sz w:val="20"/>
-        </w:rPr>
-        <w:t>Maven</w:t>
-      </w:r>
-      <w:proofErr w:type="spellEnd"/>
-      <w:r>
-        <w:rPr>
-          <w:sz w:val="20"/>
-        </w:rPr>
-        <w:t xml:space="preserve"> et </w:t>
-      </w:r>
-      <w:proofErr w:type="spellStart"/>
-      <w:r>
-        <w:rPr>
-          <w:sz w:val="20"/>
-        </w:rPr>
-        <w:t>Artifactory</w:t>
-      </w:r>
-      <w:proofErr w:type="spellEnd"/>
-      <w:r>
-        <w:rPr>
-          <w:sz w:val="20"/>
-        </w:rPr>
-        <w:t xml:space="preserve"> pour que les autres développeurs aient toujours un </w:t>
-      </w:r>
-      <w:proofErr w:type="spellStart"/>
-      <w:r>
-        <w:rPr>
-          <w:sz w:val="20"/>
-        </w:rPr>
-        <w:t>build</w:t>
-      </w:r>
-      <w:proofErr w:type="spellEnd"/>
-      <w:r>
-        <w:rPr>
-          <w:sz w:val="20"/>
-        </w:rPr>
-        <w:t xml:space="preserve"> fonctionnel des différents modules</w:t>
+      <w:r>
+        <w:rPr>
+          <w:sz w:val="20"/>
+        </w:rPr>
+        <w:t>récupération d'artefacts fonctionnels pour les dépendances de notre module grâce à Maven et Artifactory pour que les autres développeurs aient toujours un build fonctionnel des différents modules</w:t>
       </w:r>
     </w:p>
     <w:p>
@@ -580,33 +409,11 @@
           <w:sz w:val="20"/>
         </w:rPr>
       </w:pPr>
-      <w:proofErr w:type="gramStart"/>
-      <w:r>
-        <w:rPr>
-          <w:sz w:val="20"/>
-        </w:rPr>
-        <w:t>tests</w:t>
-      </w:r>
-      <w:proofErr w:type="gramEnd"/>
-      <w:r>
-        <w:rPr>
-          <w:sz w:val="20"/>
-        </w:rPr>
-        <w:t xml:space="preserve"> d'intégration à l'aide d'</w:t>
-      </w:r>
-      <w:proofErr w:type="spellStart"/>
-      <w:r>
-        <w:rPr>
-          <w:sz w:val="20"/>
-        </w:rPr>
-        <w:t>Arquillian</w:t>
-      </w:r>
-      <w:proofErr w:type="spellEnd"/>
-      <w:r>
-        <w:rPr>
-          <w:sz w:val="20"/>
-        </w:rPr>
-        <w:t xml:space="preserve"> et de Jenkins pour vérifier que nos modules fonctionnent bien ensemble</w:t>
+      <w:r>
+        <w:rPr>
+          <w:sz w:val="20"/>
+        </w:rPr>
+        <w:t>tests d'intégration à l'aide d'Arquillian et de Jenkins pour vérifier que nos modules fonctionnent bien ensemble</w:t>
       </w:r>
     </w:p>
     <w:p>
@@ -882,21 +689,7 @@
         <w:rPr>
           <w:sz w:val="20"/>
         </w:rPr>
-        <w:t xml:space="preserve">Pour mettre en place l'intégration continue en place dans notre projet nous avons tout d'abord employé </w:t>
-      </w:r>
-      <w:proofErr w:type="spellStart"/>
-      <w:r>
-        <w:rPr>
-          <w:sz w:val="20"/>
-        </w:rPr>
-        <w:t>Maven</w:t>
-      </w:r>
-      <w:proofErr w:type="spellEnd"/>
-      <w:r>
-        <w:rPr>
-          <w:sz w:val="20"/>
-        </w:rPr>
-        <w:t xml:space="preserve"> pour compiler et lancer les tests de manière automatique. Nous avons ensuite découpé le code en module (pour voir le découpage, veuillez-vous référer </w:t>
+        <w:t xml:space="preserve">Pour mettre en place l'intégration continue en place dans notre projet nous avons tout d'abord employé Maven pour compiler et lancer les tests de manière automatique. Nous avons ensuite découpé le code en module (pour voir le découpage, veuillez-vous référer </w:t>
       </w:r>
       <w:r>
         <w:rPr>
@@ -908,256 +701,52 @@
         <w:rPr>
           <w:sz w:val="20"/>
         </w:rPr>
-        <w:t xml:space="preserve">), puis mis en place un </w:t>
-      </w:r>
-      <w:proofErr w:type="spellStart"/>
-      <w:r>
-        <w:rPr>
-          <w:sz w:val="20"/>
-        </w:rPr>
-        <w:t>repository</w:t>
-      </w:r>
-      <w:proofErr w:type="spellEnd"/>
-      <w:r>
-        <w:rPr>
-          <w:sz w:val="20"/>
-        </w:rPr>
-        <w:t xml:space="preserve"> manager (</w:t>
-      </w:r>
-      <w:proofErr w:type="spellStart"/>
-      <w:r>
-        <w:rPr>
-          <w:sz w:val="20"/>
-        </w:rPr>
-        <w:t>Artifactory</w:t>
-      </w:r>
-      <w:proofErr w:type="spellEnd"/>
-      <w:r>
-        <w:rPr>
-          <w:sz w:val="20"/>
-        </w:rPr>
-        <w:t>) pour stocker les artefacts de chacun de nos modules et enfin un outil d'intégration continue (Jenkins) qui permet d'automatiser les tâches de compilation, lancement de test et de déploiement (si tout est corre</w:t>
-      </w:r>
-      <w:r>
-        <w:rPr>
-          <w:sz w:val="20"/>
-        </w:rPr>
-        <w:t xml:space="preserve">ct) vers le </w:t>
-      </w:r>
-      <w:proofErr w:type="spellStart"/>
-      <w:r>
-        <w:rPr>
-          <w:sz w:val="20"/>
-        </w:rPr>
-        <w:t>repository</w:t>
-      </w:r>
-      <w:proofErr w:type="spellEnd"/>
-      <w:r>
-        <w:rPr>
-          <w:sz w:val="20"/>
-        </w:rPr>
-        <w:t xml:space="preserve"> manager.</w:t>
-      </w:r>
-    </w:p>
-    <w:p>
-      <w:pPr>
-        <w:rPr>
-          <w:sz w:val="20"/>
-        </w:rPr>
-      </w:pPr>
-      <w:proofErr w:type="spellStart"/>
-      <w:r>
-        <w:rPr>
-          <w:sz w:val="20"/>
-        </w:rPr>
-        <w:t>Artifactory</w:t>
-      </w:r>
-      <w:proofErr w:type="spellEnd"/>
-      <w:r>
-        <w:rPr>
-          <w:sz w:val="20"/>
-        </w:rPr>
-        <w:t xml:space="preserve"> est un </w:t>
-      </w:r>
-      <w:proofErr w:type="spellStart"/>
-      <w:r>
-        <w:rPr>
-          <w:sz w:val="20"/>
-        </w:rPr>
-        <w:t>repository</w:t>
-      </w:r>
-      <w:proofErr w:type="spellEnd"/>
-      <w:r>
-        <w:rPr>
-          <w:sz w:val="20"/>
-        </w:rPr>
-        <w:t xml:space="preserve"> manager : il nous permettra de stocker le </w:t>
-      </w:r>
-      <w:proofErr w:type="spellStart"/>
-      <w:r>
-        <w:rPr>
-          <w:sz w:val="20"/>
-        </w:rPr>
-        <w:t>build</w:t>
-      </w:r>
-      <w:proofErr w:type="spellEnd"/>
-      <w:r>
-        <w:rPr>
-          <w:sz w:val="20"/>
-        </w:rPr>
-        <w:t xml:space="preserve"> de chacun des modules et de les mettre à disposition de Jenkins et des utilisateurs ayant besoin des dépendances manquantes. La configuration de </w:t>
-      </w:r>
-      <w:proofErr w:type="spellStart"/>
-      <w:r>
-        <w:rPr>
-          <w:sz w:val="20"/>
-        </w:rPr>
-        <w:t>Artifactory</w:t>
-      </w:r>
-      <w:proofErr w:type="spellEnd"/>
-      <w:r>
-        <w:rPr>
-          <w:sz w:val="20"/>
-        </w:rPr>
-        <w:t xml:space="preserve"> correspond simplement en la création d’un dépôt de type </w:t>
-      </w:r>
-      <w:proofErr w:type="spellStart"/>
-      <w:r>
-        <w:rPr>
-          <w:sz w:val="20"/>
-        </w:rPr>
-        <w:t>Maven</w:t>
-      </w:r>
-      <w:proofErr w:type="spellEnd"/>
-      <w:r>
-        <w:rPr>
-          <w:sz w:val="20"/>
-        </w:rPr>
-        <w:t xml:space="preserve"> pour le stockage des modules. L’outil traitera ensuite automatiquement la sauvegarde des </w:t>
-      </w:r>
-      <w:proofErr w:type="spellStart"/>
-      <w:r>
-        <w:rPr>
-          <w:sz w:val="20"/>
-        </w:rPr>
-        <w:t>builds</w:t>
-      </w:r>
-      <w:proofErr w:type="spellEnd"/>
-      <w:r>
-        <w:rPr>
-          <w:sz w:val="20"/>
-        </w:rPr>
-        <w:t xml:space="preserve"> de chaque module.</w:t>
-      </w:r>
-    </w:p>
-    <w:p>
-      <w:pPr>
-        <w:rPr>
-          <w:sz w:val="20"/>
-        </w:rPr>
-      </w:pPr>
-      <w:r>
-        <w:rPr>
-          <w:sz w:val="20"/>
-        </w:rPr>
-        <w:t xml:space="preserve">Jenkins est un outil d’intégration continue dérivé de Hudson fonctionnant avec le web container Apache </w:t>
-      </w:r>
-      <w:proofErr w:type="spellStart"/>
-      <w:r>
-        <w:rPr>
-          <w:sz w:val="20"/>
-        </w:rPr>
-        <w:t>TomCat</w:t>
-      </w:r>
-      <w:proofErr w:type="spellEnd"/>
-      <w:r>
-        <w:rPr>
-          <w:sz w:val="20"/>
-        </w:rPr>
-        <w:t xml:space="preserve">. Nous l’utiliserons pour automatiser les </w:t>
-      </w:r>
-      <w:proofErr w:type="spellStart"/>
-      <w:r>
-        <w:rPr>
-          <w:sz w:val="20"/>
-        </w:rPr>
-        <w:t>builds</w:t>
-      </w:r>
-      <w:proofErr w:type="spellEnd"/>
-      <w:r>
-        <w:rPr>
-          <w:sz w:val="20"/>
-        </w:rPr>
-        <w:t xml:space="preserve"> à chaque push vers le dépôt contenant le projet. Il enverra les </w:t>
-      </w:r>
-      <w:proofErr w:type="spellStart"/>
-      <w:r>
-        <w:rPr>
-          <w:sz w:val="20"/>
-        </w:rPr>
-        <w:t>builds</w:t>
-      </w:r>
-      <w:proofErr w:type="spellEnd"/>
-      <w:r>
-        <w:rPr>
-          <w:sz w:val="20"/>
-        </w:rPr>
-        <w:t xml:space="preserve"> en succès vers le dépôt d’</w:t>
-      </w:r>
-      <w:proofErr w:type="spellStart"/>
-      <w:r>
-        <w:rPr>
-          <w:sz w:val="20"/>
-        </w:rPr>
-        <w:t>Artifactory</w:t>
-      </w:r>
-      <w:proofErr w:type="spellEnd"/>
-      <w:r>
-        <w:rPr>
-          <w:sz w:val="20"/>
-        </w:rPr>
-        <w:t>. Jenkins utilise un système de « job » qui correspond à une tache à effectuer. Nous utiliserons principalement 3 jobs : un job pour compiler et tester unitairement les modules du j2e, un job pour les tests d’intégration et un job pour le lancement et l’arrêt du server .NET.</w:t>
-      </w:r>
-    </w:p>
-    <w:p>
-      <w:pPr>
-        <w:rPr>
-          <w:sz w:val="20"/>
-        </w:rPr>
-      </w:pPr>
-      <w:r>
-        <w:rPr>
-          <w:sz w:val="20"/>
-        </w:rPr>
-        <w:t xml:space="preserve">Jenkins est configuré de façon à pouvoir exécuter 2 jobs simultanément, recompiler seulement les modules qui ont été modifiés et les modules qui en dépendent et envoyer seulement les </w:t>
-      </w:r>
-      <w:proofErr w:type="spellStart"/>
-      <w:r>
-        <w:rPr>
-          <w:sz w:val="20"/>
-        </w:rPr>
-        <w:t>builds</w:t>
-      </w:r>
-      <w:proofErr w:type="spellEnd"/>
-      <w:r>
-        <w:rPr>
-          <w:sz w:val="20"/>
-        </w:rPr>
-        <w:t xml:space="preserve"> en succès vers </w:t>
-      </w:r>
-      <w:proofErr w:type="spellStart"/>
-      <w:r>
-        <w:rPr>
-          <w:sz w:val="20"/>
-        </w:rPr>
-        <w:t>Artifactory</w:t>
-      </w:r>
-      <w:proofErr w:type="spellEnd"/>
-      <w:r>
-        <w:rPr>
-          <w:sz w:val="20"/>
-        </w:rPr>
-        <w:t>.</w:t>
+        <w:t>), puis mis en place un repository manager (Artifactory) pour stocker les artefacts de chacun de nos modules et enfin un outil d'intégration continue (Jenkins) qui permet d'automatiser les tâches de compilation, lancement de test et de déploiement (si tout est corre</w:t>
+      </w:r>
+      <w:r>
+        <w:rPr>
+          <w:sz w:val="20"/>
+        </w:rPr>
+        <w:t>ct) vers le repository manager.</w:t>
+      </w:r>
+    </w:p>
+    <w:p>
+      <w:pPr>
+        <w:rPr>
+          <w:sz w:val="20"/>
+        </w:rPr>
+      </w:pPr>
+      <w:r>
+        <w:rPr>
+          <w:sz w:val="20"/>
+        </w:rPr>
+        <w:t>Artifactory est un repository manager : il nous permettra de stocker le build de chacun des modules et de les mettre à disposition de Jenkins et des utilisateurs ayant besoin des dépendances manquantes. La configuration de Artifactory correspond simplement en la création d’un dépôt de type Maven pour le stockage des modules. L’outil traitera ensuite automatiquement la sauvegarde des builds de chaque module.</w:t>
+      </w:r>
+    </w:p>
+    <w:p>
+      <w:pPr>
+        <w:rPr>
+          <w:sz w:val="20"/>
+        </w:rPr>
+      </w:pPr>
+      <w:r>
+        <w:rPr>
+          <w:sz w:val="20"/>
+        </w:rPr>
+        <w:t>Jenkins est un outil d’intégration continue dérivé de Hudson fonctionnant avec le web container Apache TomCat. Nous l’utiliserons pour automatiser les builds à chaque push vers le dépôt contenant le projet. Il enverra les builds en succès vers le dépôt d’Artifactory. Jenkins utilise un système de « job » qui correspond à une tache à effectuer. Nous utiliserons principalement 3 jobs : un job pour compiler et tester unitairement les modules du j2e, un job pour les tests d’intégration et un job pour le lancement et l’arrêt du server .NET.</w:t>
+      </w:r>
+    </w:p>
+    <w:p>
+      <w:pPr>
+        <w:rPr>
+          <w:sz w:val="20"/>
+        </w:rPr>
+      </w:pPr>
+      <w:r>
+        <w:rPr>
+          <w:sz w:val="20"/>
+        </w:rPr>
+        <w:t>Jenkins est configuré de façon à pouvoir exécuter 2 jobs simultanément, recompiler seulement les modules qui ont été modifiés et les modules qui en dépendent et envoyer seulement les builds en succès vers Artifactory.</w:t>
       </w:r>
     </w:p>
     <w:p>
@@ -1268,21 +857,7 @@
         <w:rPr>
           <w:sz w:val="20"/>
         </w:rPr>
-        <w:t xml:space="preserve">Nous pouvons travailler seulement en disposant du module que nous souhaitons modifier. Grâce à </w:t>
-      </w:r>
-      <w:proofErr w:type="spellStart"/>
-      <w:r>
-        <w:rPr>
-          <w:sz w:val="20"/>
-        </w:rPr>
-        <w:t>Artifactory</w:t>
-      </w:r>
-      <w:proofErr w:type="spellEnd"/>
-      <w:r>
-        <w:rPr>
-          <w:sz w:val="20"/>
-        </w:rPr>
-        <w:t>, lorsque nous aurons besoin de compiler et/ou de tester, nous récupérons les .jar nécessaires pour faire fonctionner notre module.</w:t>
+        <w:t>Nous pouvons travailler seulement en disposant du module que nous souhaitons modifier. Grâce à Artifactory, lorsque nous aurons besoin de compiler et/ou de tester, nous récupérons les .jar nécessaires pour faire fonctionner notre module.</w:t>
       </w:r>
     </w:p>
     <w:p>
@@ -1333,49 +908,7 @@
         <w:rPr>
           <w:sz w:val="20"/>
         </w:rPr>
-        <w:t xml:space="preserve">Lorsqu’un module est push sur </w:t>
-      </w:r>
-      <w:proofErr w:type="spellStart"/>
-      <w:r>
-        <w:rPr>
-          <w:sz w:val="20"/>
-        </w:rPr>
-        <w:t>github</w:t>
-      </w:r>
-      <w:proofErr w:type="spellEnd"/>
-      <w:r>
-        <w:rPr>
-          <w:sz w:val="20"/>
-        </w:rPr>
-        <w:t xml:space="preserve"> alors qu’il ne compile pas ou qu’un des tests ne passe pas, la modification n’est pas push vers </w:t>
-      </w:r>
-      <w:proofErr w:type="spellStart"/>
-      <w:r>
-        <w:rPr>
-          <w:sz w:val="20"/>
-        </w:rPr>
-        <w:t>Artifactory</w:t>
-      </w:r>
-      <w:proofErr w:type="spellEnd"/>
-      <w:r>
-        <w:rPr>
-          <w:sz w:val="20"/>
-        </w:rPr>
-        <w:t xml:space="preserve"> grâce à Jenkins. Les erreurs des uns n’empêchent donc pas les autres de travailler puisque </w:t>
-      </w:r>
-      <w:proofErr w:type="spellStart"/>
-      <w:r>
-        <w:rPr>
-          <w:sz w:val="20"/>
-        </w:rPr>
-        <w:t>Artifactory</w:t>
-      </w:r>
-      <w:proofErr w:type="spellEnd"/>
-      <w:r>
-        <w:rPr>
-          <w:sz w:val="20"/>
-        </w:rPr>
-        <w:t xml:space="preserve"> disposera et desservira toujours des modules fonctionnels.</w:t>
+        <w:t>Lorsqu’un module est push sur github alors qu’il ne compile pas ou qu’un des tests ne passe pas, la modification n’est pas push vers Artifactory grâce à Jenkins. Les erreurs des uns n’empêchent donc pas les autres de travailler puisque Artifactory disposera et desservira toujours des modules fonctionnels.</w:t>
       </w:r>
     </w:p>
     <w:p>
@@ -1407,35 +940,7 @@
         <w:rPr>
           <w:sz w:val="20"/>
         </w:rPr>
-        <w:t xml:space="preserve">En raison de l’utilisation d’une machine virtuelle, nous disposons d’une capacité de mémoire limitée. C’est pourquoi nous avons configuré Jenkins de façon à ce qu’il ne garde que les dix derniers </w:t>
-      </w:r>
-      <w:proofErr w:type="spellStart"/>
-      <w:r>
-        <w:rPr>
-          <w:sz w:val="20"/>
-        </w:rPr>
-        <w:t>builds</w:t>
-      </w:r>
-      <w:proofErr w:type="spellEnd"/>
-      <w:r>
-        <w:rPr>
-          <w:sz w:val="20"/>
-        </w:rPr>
-        <w:t xml:space="preserve"> (dont le dernier </w:t>
-      </w:r>
-      <w:proofErr w:type="spellStart"/>
-      <w:r>
-        <w:rPr>
-          <w:sz w:val="20"/>
-        </w:rPr>
-        <w:t>build</w:t>
-      </w:r>
-      <w:proofErr w:type="spellEnd"/>
-      <w:r>
-        <w:rPr>
-          <w:sz w:val="20"/>
-        </w:rPr>
-        <w:t xml:space="preserve"> en succès). De ce fait nous réduisons les possibilités d’un manque d’espace mémoire dû à Jenkins.</w:t>
+        <w:t>En raison de l’utilisation d’une machine virtuelle, nous disposons d’une capacité de mémoire limitée. C’est pourquoi nous avons configuré Jenkins de façon à ce qu’il ne garde que les dix derniers builds (dont le dernier build en succès). De ce fait nous réduisons les possibilités d’un manque d’espace mémoire dû à Jenkins.</w:t>
       </w:r>
     </w:p>
     <w:p>
@@ -1467,7 +972,13 @@
         <w:rPr>
           <w:sz w:val="20"/>
         </w:rPr>
-        <w:t>Les tests d’intégrations sont effectués régulièrement pour assurer la cohésion entre les différents serveurs.</w:t>
+        <w:t>Les tests d’intégration</w:t>
+      </w:r>
+      <w:r>
+        <w:rPr>
+          <w:sz w:val="20"/>
+        </w:rPr>
+        <w:t xml:space="preserve"> sont effectués régulièrement pour assurer la cohésion entre les différents serveurs.</w:t>
       </w:r>
     </w:p>
     <w:p>
@@ -1535,21 +1046,7 @@
         <w:rPr>
           <w:sz w:val="20"/>
         </w:rPr>
-        <w:t xml:space="preserve">Si nous modifions un module A et mettons un test d'un module B en erreur (A et B indépendants l'un de l'autre), le nouveau module A n'est pas push sur </w:t>
-      </w:r>
-      <w:proofErr w:type="spellStart"/>
-      <w:r>
-        <w:rPr>
-          <w:sz w:val="20"/>
-        </w:rPr>
-        <w:t>Artifactory</w:t>
-      </w:r>
-      <w:proofErr w:type="spellEnd"/>
-      <w:r>
-        <w:rPr>
-          <w:sz w:val="20"/>
-        </w:rPr>
-        <w:t xml:space="preserve"> à cause de l’erreur de B. Nous ne pouvons ainsi pas agir sur deux modules qui n'ont rien à voir et les push en même temps : si l'un compile et passe les tests mais pas l'autre, le système estime que l'erreur viens des deux donc pour ne pas prendre de risque, il ne push ni A ni B.</w:t>
+        <w:t>Si nous modifions un module A et mettons un test d'un module B en erreur (A et B indépendants l'un de l'autre), le nouveau module A n'est pas push sur Artifactory à cause de l’erreur de B. Nous ne pouvons ainsi pas agir sur deux modules qui n'ont rien à voir et les push en même temps : si l'un compile et passe les tests mais pas l'autre, le système estime que l'erreur viens des deux donc pour ne pas prendre de risque, il ne push ni A ni B.</w:t>
       </w:r>
     </w:p>
     <w:p>
@@ -1599,21 +1096,7 @@
         <w:rPr>
           <w:sz w:val="20"/>
         </w:rPr>
-        <w:t xml:space="preserve">S’il y a plusieurs push entre 2 scrutations et qu’un des push provoque une erreur de compilation ou de test, rien n’est envoyé sur </w:t>
-      </w:r>
-      <w:proofErr w:type="spellStart"/>
-      <w:r>
-        <w:rPr>
-          <w:sz w:val="20"/>
-        </w:rPr>
-        <w:t>Artifactory</w:t>
-      </w:r>
-      <w:proofErr w:type="spellEnd"/>
-      <w:r>
-        <w:rPr>
-          <w:sz w:val="20"/>
-        </w:rPr>
-        <w:t xml:space="preserve">. </w:t>
+        <w:t xml:space="preserve">S’il y a plusieurs push entre 2 scrutations et qu’un des push provoque une erreur de compilation ou de test, rien n’est envoyé sur Artifactory. </w:t>
       </w:r>
     </w:p>
     <w:p>
@@ -1645,21 +1128,7 @@
         <w:rPr>
           <w:sz w:val="20"/>
         </w:rPr>
-        <w:t xml:space="preserve">Le téléchargement des dépendances rallonge le temps de </w:t>
-      </w:r>
-      <w:proofErr w:type="spellStart"/>
-      <w:r>
-        <w:rPr>
-          <w:sz w:val="20"/>
-        </w:rPr>
-        <w:t>build</w:t>
-      </w:r>
-      <w:proofErr w:type="spellEnd"/>
-      <w:r>
-        <w:rPr>
-          <w:sz w:val="20"/>
-        </w:rPr>
-        <w:t xml:space="preserve"> comparé au code monolithique. En effet, ne disposant que du/des module(s) que nous modifions, il nous manque le reste du projet, il est donc récupéré lorsque nous compilons ou testons. Dans le cas du code monolithique, comme nous possédions tout le projet, nous n'avions pas à télécharger à chaque fois le code.</w:t>
+        <w:t>Le téléchargement des dépendances rallonge le temps de build comparé au code monolithique. En effet, ne disposant que du/des module(s) que nous modifions, il nous manque le reste du projet, il est donc récupéré lorsque nous compilons ou testons. Dans le cas du code monolithique, comme nous possédions tout le projet, nous n'avions pas à télécharger à chaque fois le code.</w:t>
       </w:r>
     </w:p>
     <w:p>
@@ -1691,35 +1160,21 @@
         <w:rPr>
           <w:sz w:val="20"/>
         </w:rPr>
-        <w:t xml:space="preserve">Contrairement à Jenkins, </w:t>
-      </w:r>
-      <w:proofErr w:type="spellStart"/>
-      <w:r>
-        <w:rPr>
-          <w:sz w:val="20"/>
-        </w:rPr>
-        <w:t>Artifactory</w:t>
-      </w:r>
-      <w:proofErr w:type="spellEnd"/>
-      <w:r>
-        <w:rPr>
-          <w:sz w:val="20"/>
-        </w:rPr>
-        <w:t xml:space="preserve"> garde tous les </w:t>
-      </w:r>
-      <w:proofErr w:type="spellStart"/>
-      <w:r>
-        <w:rPr>
-          <w:sz w:val="20"/>
-        </w:rPr>
-        <w:t>builds</w:t>
-      </w:r>
-      <w:proofErr w:type="spellEnd"/>
-      <w:r>
-        <w:rPr>
-          <w:sz w:val="20"/>
-        </w:rPr>
-        <w:t xml:space="preserve">, la mémoire est n'est donc pas nettoyée et il y potentiellement un risque de saturation de mémoire. </w:t>
+        <w:t xml:space="preserve">Contrairement à Jenkins, Artifactory garde tous les builds, la mémoire est n'est donc pas nettoyée et il y </w:t>
+      </w:r>
+      <w:r>
+        <w:rPr>
+          <w:sz w:val="20"/>
+        </w:rPr>
+        <w:t xml:space="preserve">a </w:t>
+      </w:r>
+      <w:bookmarkStart w:id="0" w:name="_GoBack"/>
+      <w:bookmarkEnd w:id="0"/>
+      <w:r>
+        <w:rPr>
+          <w:sz w:val="20"/>
+        </w:rPr>
+        <w:t xml:space="preserve">potentiellement un risque de saturation de mémoire. </w:t>
       </w:r>
     </w:p>
     <w:p>
@@ -2463,39 +1918,17 @@
         <w:sz w:val="18"/>
       </w:rPr>
     </w:pPr>
-    <w:proofErr w:type="spellStart"/>
     <w:r>
       <w:rPr>
         <w:sz w:val="18"/>
       </w:rPr>
-      <w:t>DevOps</w:t>
-    </w:r>
-    <w:proofErr w:type="spellEnd"/>
-    <w:r>
-      <w:rPr>
-        <w:sz w:val="18"/>
-      </w:rPr>
-      <w:t xml:space="preserve"> – Groupe 1 – </w:t>
+      <w:t xml:space="preserve">DevOps – Groupe 1 – </w:t>
     </w:r>
     <w:r>
       <w:rPr>
         <w:sz w:val="18"/>
       </w:rPr>
-      <w:t xml:space="preserve">Mr. </w:t>
-    </w:r>
-    <w:proofErr w:type="spellStart"/>
-    <w:r>
-      <w:rPr>
-        <w:sz w:val="18"/>
-      </w:rPr>
-      <w:t>StataCookie</w:t>
-    </w:r>
-    <w:proofErr w:type="spellEnd"/>
-    <w:r>
-      <w:rPr>
-        <w:sz w:val="18"/>
-      </w:rPr>
-      <w:t xml:space="preserve"> – </w:t>
+      <w:t xml:space="preserve">Mr. StataCookie – </w:t>
     </w:r>
     <w:r>
       <w:rPr>

</xml_diff>